<commit_message>
leves alterações no documento decontexto
</commit_message>
<xml_diff>
--- a/documentacao/ContextoGeral.docx
+++ b/documentacao/ContextoGeral.docx
@@ -430,7 +430,7 @@
           <w:sz w:val="24"/>
           <w:szCs w:val="24"/>
         </w:rPr>
-        <w:t>.</w:t>
+        <w:t>, fazendo com que elas percam parcialmente ou ate completamente seus efeitos desejados.</w:t>
       </w:r>
     </w:p>
     <w:p>
@@ -534,17 +534,7 @@
           <w:sz w:val="24"/>
           <w:szCs w:val="24"/>
         </w:rPr>
-        <w:t>diversas consequên</w:t>
-      </w:r>
-      <w:bookmarkStart w:id="0" w:name="_GoBack"/>
-      <w:bookmarkEnd w:id="0"/>
-      <w:r>
-        <w:rPr>
-          <w:rFonts w:ascii="Arial" w:hAnsi="Arial" w:cs="Arial"/>
-          <w:sz w:val="24"/>
-          <w:szCs w:val="24"/>
-        </w:rPr>
-        <w:t>cias para a saúde da população</w:t>
+        <w:t>diversas consequências para a saúde da população</w:t>
       </w:r>
       <w:r>
         <w:rPr>
@@ -580,7 +570,17 @@
           <w:sz w:val="24"/>
           <w:szCs w:val="24"/>
         </w:rPr>
-        <w:t>Visando reduzir tais problemas, surge a necessida</w:t>
+        <w:t>Visando reduzir t</w:t>
+      </w:r>
+      <w:bookmarkStart w:id="0" w:name="_GoBack"/>
+      <w:bookmarkEnd w:id="0"/>
+      <w:r>
+        <w:rPr>
+          <w:rFonts w:ascii="Arial" w:hAnsi="Arial" w:cs="Arial"/>
+          <w:sz w:val="24"/>
+          <w:szCs w:val="24"/>
+        </w:rPr>
+        <w:t>ais problemas, surge a necessida</w:t>
       </w:r>
       <w:r>
         <w:rPr>
@@ -602,6 +602,7 @@
     <w:p>
       <w:pPr>
         <w:spacing w:after="0" w:line="276" w:lineRule="auto"/>
+        <w:ind w:firstLine="708"/>
         <w:jc w:val="both"/>
         <w:rPr>
           <w:rFonts w:ascii="Arial" w:hAnsi="Arial" w:cs="Arial"/>

</xml_diff>